<commit_message>
FEAT #12510 TIME 0:10 update default template
</commit_message>
<xml_diff>
--- a/modules/templates/templates/styles/demo_document_msoffice.docx
+++ b/modules/templates/templates/styles/demo_document_msoffice.docx
@@ -60,15 +60,37 @@
     <w:p>
       <w:pPr>
         <w:pStyle w:val="Normal"/>
-        <w:rPr>
-          <w:lang w:val="en-US"/>
-        </w:rPr>
+        <w:rPr/>
       </w:pPr>
       <w:r>
         <w:rPr>
           <w:lang w:val="en-US"/>
         </w:rPr>
-        <w:t xml:space="preserve">[contact.firstname] [contact.lastname] </w:t>
+        <w:t>[</w:t>
+      </w:r>
+      <w:r>
+        <w:rPr>
+          <w:lang w:val="en-US"/>
+        </w:rPr>
+        <w:t>recipient</w:t>
+      </w:r>
+      <w:r>
+        <w:rPr>
+          <w:lang w:val="en-US"/>
+        </w:rPr>
+        <w:t>.firstname] [</w:t>
+      </w:r>
+      <w:r>
+        <w:rPr>
+          <w:lang w:val="en-US"/>
+        </w:rPr>
+        <w:t>recipient</w:t>
+      </w:r>
+      <w:r>
+        <w:rPr>
+          <w:lang w:val="en-US"/>
+        </w:rPr>
+        <w:t xml:space="preserve">.lastname] </w:t>
       </w:r>
     </w:p>
     <w:p>
@@ -278,9 +300,7 @@
           <w:p>
             <w:pPr>
               <w:pStyle w:val="Normal"/>
-              <w:rPr>
-                <w:lang w:val="en-US"/>
-              </w:rPr>
+              <w:rPr/>
             </w:pPr>
             <w:r>
               <w:rPr>
@@ -289,7 +309,7 @@
                 <w:color w:val="365F91" w:themeColor="accent1" w:themeShade="bf"/>
                 <w:lang w:val="en-US"/>
               </w:rPr>
-              <w:t>[attachments.#]</w:t>
+              <w:t>[attachment.#]</w:t>
             </w:r>
           </w:p>
         </w:tc>
@@ -305,16 +325,14 @@
             <w:pPr>
               <w:pStyle w:val="Normal"/>
               <w:cnfStyle w:val="000000100000" w:firstRow="0" w:lastRow="0" w:firstColumn="0" w:lastColumn="0" w:oddVBand="0" w:evenVBand="0" w:oddHBand="1" w:evenHBand="0" w:firstRowFirstColumn="0" w:firstRowLastColumn="0" w:lastRowFirstColumn="0" w:lastRowLastColumn="0"/>
-              <w:rPr>
-                <w:lang w:val="en-US"/>
-              </w:rPr>
+              <w:rPr/>
             </w:pPr>
             <w:r>
               <w:rPr>
                 <w:color w:val="365F91" w:themeColor="accent1" w:themeShade="bf"/>
                 <w:lang w:val="en-US"/>
               </w:rPr>
-              <w:t>[attachments.title;block=w:tr]</w:t>
+              <w:t>[attachment.title;block=w:tr]</w:t>
             </w:r>
           </w:p>
         </w:tc>
@@ -330,16 +348,14 @@
             <w:pPr>
               <w:pStyle w:val="Normal"/>
               <w:cnfStyle w:val="000000100000" w:firstRow="0" w:lastRow="0" w:firstColumn="0" w:lastColumn="0" w:oddVBand="0" w:evenVBand="0" w:oddHBand="1" w:evenHBand="0" w:firstRowFirstColumn="0" w:firstRowLastColumn="0" w:lastRowFirstColumn="0" w:lastRowLastColumn="0"/>
-              <w:rPr>
-                <w:lang w:val="en-US"/>
-              </w:rPr>
+              <w:rPr/>
             </w:pPr>
             <w:r>
               <w:rPr>
                 <w:color w:val="365F91" w:themeColor="accent1" w:themeShade="bf"/>
                 <w:lang w:val="en-US"/>
               </w:rPr>
-              <w:t>[attachments.typist]</w:t>
+              <w:t>[attachment.typist]</w:t>
             </w:r>
           </w:p>
         </w:tc>
@@ -364,7 +380,7 @@
                 <w:color w:val="365F91" w:themeColor="accent1" w:themeShade="bf"/>
                 <w:lang w:val="en-US"/>
               </w:rPr>
-              <w:t>[attachments.creation_date]</w:t>
+              <w:t>[attachment.creation_date]</w:t>
             </w:r>
           </w:p>
         </w:tc>
@@ -398,7 +414,7 @@
 <w:ftr xmlns:o="urn:schemas-microsoft-com:office:office" xmlns:r="http://schemas.openxmlformats.org/officeDocument/2006/relationships" xmlns:v="urn:schemas-microsoft-com:vml" xmlns:w="http://schemas.openxmlformats.org/wordprocessingml/2006/main" xmlns:w10="urn:schemas-microsoft-com:office:word" xmlns:wp="http://schemas.openxmlformats.org/drawingml/2006/wordprocessingDrawing" xmlns:wps="http://schemas.microsoft.com/office/word/2010/wordprocessingShape" xmlns:wpg="http://schemas.microsoft.com/office/word/2010/wordprocessingGroup" xmlns:mc="http://schemas.openxmlformats.org/markup-compatibility/2006" xmlns:wp14="http://schemas.microsoft.com/office/word/2010/wordprocessingDrawing" xmlns:w14="http://schemas.microsoft.com/office/word/2010/wordml" mc:Ignorable="w14 wp14">
   <w:p>
     <w:pPr>
-      <w:pStyle w:val="Pieddepage"/>
+      <w:pStyle w:val="Footer"/>
       <w:pBdr>
         <w:top w:val="single" w:sz="4" w:space="1" w:color="000000"/>
       </w:pBdr>
@@ -415,7 +431,7 @@
   </w:p>
   <w:p>
     <w:pPr>
-      <w:pStyle w:val="Pieddepage"/>
+      <w:pStyle w:val="Footer"/>
       <w:rPr/>
     </w:pPr>
     <w:r>
@@ -429,9 +445,10 @@
 <w:hdr xmlns:o="urn:schemas-microsoft-com:office:office" xmlns:r="http://schemas.openxmlformats.org/officeDocument/2006/relationships" xmlns:v="urn:schemas-microsoft-com:vml" xmlns:w="http://schemas.openxmlformats.org/wordprocessingml/2006/main" xmlns:w10="urn:schemas-microsoft-com:office:word" xmlns:wp="http://schemas.openxmlformats.org/drawingml/2006/wordprocessingDrawing" xmlns:wps="http://schemas.microsoft.com/office/word/2010/wordprocessingShape" xmlns:wpg="http://schemas.microsoft.com/office/word/2010/wordprocessingGroup" xmlns:mc="http://schemas.openxmlformats.org/markup-compatibility/2006" xmlns:wp14="http://schemas.microsoft.com/office/word/2010/wordprocessingDrawing" xmlns:w14="http://schemas.microsoft.com/office/word/2010/wordml" mc:Ignorable="w14 wp14">
   <w:p>
     <w:pPr>
-      <w:pStyle w:val="Entte"/>
+      <w:pStyle w:val="Header"/>
       <w:tabs>
         <w:tab w:val="center" w:pos="4536" w:leader="none"/>
+        <w:tab w:val="right" w:pos="9072" w:leader="none"/>
         <w:tab w:val="right" w:pos="9639" w:leader="none"/>
       </w:tabs>
       <w:ind w:right="426" w:hanging="0"/>
@@ -442,13 +459,8 @@
       </w:rPr>
     </w:pPr>
     <w:r>
-      <w:rPr>
-        <w:rFonts w:cs="Arial" w:ascii="Arial" w:hAnsi="Arial"/>
-        <w:sz w:val="24"/>
-        <w:szCs w:val="24"/>
-      </w:rPr>
       <w:drawing>
-        <wp:anchor behindDoc="0" distT="0" distB="0" distL="0" distR="0" simplePos="0" locked="0" layoutInCell="1" allowOverlap="1" relativeHeight="2">
+        <wp:anchor behindDoc="1" distT="0" distB="0" distL="0" distR="0" simplePos="0" locked="0" layoutInCell="1" allowOverlap="1" relativeHeight="2">
           <wp:simplePos x="0" y="0"/>
           <wp:positionH relativeFrom="column">
             <wp:posOffset>5124450</wp:posOffset>
@@ -499,12 +511,20 @@
         <w:sz w:val="24"/>
         <w:szCs w:val="24"/>
       </w:rPr>
-      <w:t>Ville de Maarch-les-Bains</w:t>
+      <w:t>V</w:t>
+    </w:r>
+    <w:r>
+      <w:rPr>
+        <w:rFonts w:cs="Arial" w:ascii="Arial" w:hAnsi="Arial"/>
+        <w:sz w:val="24"/>
+        <w:szCs w:val="24"/>
+      </w:rPr>
+      <w:t>ille de Maarch-les-Bains</w:t>
     </w:r>
   </w:p>
   <w:p>
     <w:pPr>
-      <w:pStyle w:val="Entte"/>
+      <w:pStyle w:val="Header"/>
       <w:rPr>
         <w:rFonts w:ascii="Arial" w:hAnsi="Arial" w:cs="Arial"/>
         <w:sz w:val="24"/>
@@ -522,7 +542,7 @@
   </w:p>
   <w:p>
     <w:pPr>
-      <w:pStyle w:val="Entte"/>
+      <w:pStyle w:val="Header"/>
       <w:rPr>
         <w:rFonts w:ascii="Arial" w:hAnsi="Arial" w:cs="Arial"/>
         <w:sz w:val="24"/>
@@ -540,7 +560,7 @@
   </w:p>
   <w:p>
     <w:pPr>
-      <w:pStyle w:val="Entte"/>
+      <w:pStyle w:val="Header"/>
       <w:rPr>
         <w:rFonts w:ascii="Arial" w:hAnsi="Arial" w:cs="Arial"/>
         <w:szCs w:val="20"/>
@@ -556,7 +576,7 @@
   </w:p>
   <w:p>
     <w:pPr>
-      <w:pStyle w:val="Entte"/>
+      <w:pStyle w:val="Header"/>
       <w:rPr>
         <w:rFonts w:ascii="Arial" w:hAnsi="Arial" w:cs="Arial"/>
         <w:sz w:val="16"/>
@@ -574,7 +594,7 @@
   </w:p>
   <w:p>
     <w:pPr>
-      <w:pStyle w:val="Entte"/>
+      <w:pStyle w:val="Header"/>
       <w:pBdr>
         <w:bottom w:val="single" w:sz="4" w:space="1" w:color="000000"/>
       </w:pBdr>
@@ -600,15 +620,12 @@
   <w:abstractNum w:abstractNumId="1">
     <w:lvl w:ilvl="0">
       <w:start w:val="1"/>
-      <w:pStyle w:val="Titre1"/>
+      <w:pStyle w:val="Heading1"/>
       <w:numFmt w:val="none"/>
       <w:suff w:val="nothing"/>
       <w:lvlText w:val=""/>
       <w:lvlJc w:val="left"/>
       <w:pPr>
-        <w:tabs>
-          <w:tab w:val="num" w:pos="432"/>
-        </w:tabs>
         <w:ind w:left="432" w:hanging="432"/>
       </w:pPr>
     </w:lvl>
@@ -704,6 +721,7 @@
       </w:pPr>
       <w:rPr>
         <w:rFonts w:ascii="Symbol" w:hAnsi="Symbol" w:cs="Symbol" w:hint="default"/>
+        <w:rFonts w:cs="Symbol"/>
       </w:rPr>
     </w:lvl>
     <w:lvl w:ilvl="1">
@@ -729,6 +747,7 @@
       </w:pPr>
       <w:rPr>
         <w:rFonts w:ascii="Wingdings" w:hAnsi="Wingdings" w:cs="Wingdings" w:hint="default"/>
+        <w:rFonts w:cs="Wingdings"/>
       </w:rPr>
     </w:lvl>
     <w:lvl w:ilvl="3">
@@ -741,6 +760,7 @@
       </w:pPr>
       <w:rPr>
         <w:rFonts w:ascii="Symbol" w:hAnsi="Symbol" w:cs="Symbol" w:hint="default"/>
+        <w:rFonts w:cs="Symbol"/>
       </w:rPr>
     </w:lvl>
     <w:lvl w:ilvl="4">
@@ -766,6 +786,7 @@
       </w:pPr>
       <w:rPr>
         <w:rFonts w:ascii="Wingdings" w:hAnsi="Wingdings" w:cs="Wingdings" w:hint="default"/>
+        <w:rFonts w:cs="Wingdings"/>
       </w:rPr>
     </w:lvl>
     <w:lvl w:ilvl="6">
@@ -778,6 +799,7 @@
       </w:pPr>
       <w:rPr>
         <w:rFonts w:ascii="Symbol" w:hAnsi="Symbol" w:cs="Symbol" w:hint="default"/>
+        <w:rFonts w:cs="Symbol"/>
       </w:rPr>
     </w:lvl>
     <w:lvl w:ilvl="7">
@@ -803,6 +825,7 @@
       </w:pPr>
       <w:rPr>
         <w:rFonts w:ascii="Wingdings" w:hAnsi="Wingdings" w:cs="Wingdings" w:hint="default"/>
+        <w:rFonts w:cs="Wingdings"/>
       </w:rPr>
     </w:lvl>
   </w:abstractNum>
@@ -1218,10 +1241,10 @@
       <w:kern w:val="0"/>
       <w:sz w:val="20"/>
       <w:szCs w:val="22"/>
-      <w:lang w:eastAsia="ar-SA" w:val="fr-FR" w:bidi="ar-SA"/>
-    </w:rPr>
-  </w:style>
-  <w:style w:type="paragraph" w:styleId="Titre1">
+      <w:lang w:val="fr-FR" w:eastAsia="ar-SA" w:bidi="ar-SA"/>
+    </w:rPr>
+  </w:style>
+  <w:style w:type="paragraph" w:styleId="Heading1">
     <w:name w:val="Heading 1"/>
     <w:basedOn w:val="Normal"/>
     <w:qFormat/>
@@ -1242,7 +1265,7 @@
       <w:szCs w:val="48"/>
     </w:rPr>
   </w:style>
-  <w:style w:type="paragraph" w:styleId="Titre2">
+  <w:style w:type="paragraph" w:styleId="Heading2">
     <w:name w:val="Heading 2"/>
     <w:basedOn w:val="Normal"/>
     <w:next w:val="Normal"/>
@@ -1482,22 +1505,85 @@
       <w:rFonts w:cs="Courier New"/>
     </w:rPr>
   </w:style>
-  <w:style w:type="paragraph" w:styleId="Titre">
-    <w:name w:val="Titre"/>
+  <w:style w:type="character" w:styleId="ListLabel7">
+    <w:name w:val="ListLabel 7"/>
+    <w:qFormat/>
+    <w:rPr>
+      <w:rFonts w:cs="Symbol"/>
+    </w:rPr>
+  </w:style>
+  <w:style w:type="character" w:styleId="ListLabel8">
+    <w:name w:val="ListLabel 8"/>
+    <w:qFormat/>
+    <w:rPr>
+      <w:rFonts w:cs="Courier New"/>
+    </w:rPr>
+  </w:style>
+  <w:style w:type="character" w:styleId="ListLabel9">
+    <w:name w:val="ListLabel 9"/>
+    <w:qFormat/>
+    <w:rPr>
+      <w:rFonts w:cs="Wingdings"/>
+    </w:rPr>
+  </w:style>
+  <w:style w:type="character" w:styleId="ListLabel10">
+    <w:name w:val="ListLabel 10"/>
+    <w:qFormat/>
+    <w:rPr>
+      <w:rFonts w:cs="Symbol"/>
+    </w:rPr>
+  </w:style>
+  <w:style w:type="character" w:styleId="ListLabel11">
+    <w:name w:val="ListLabel 11"/>
+    <w:qFormat/>
+    <w:rPr>
+      <w:rFonts w:cs="Courier New"/>
+    </w:rPr>
+  </w:style>
+  <w:style w:type="character" w:styleId="ListLabel12">
+    <w:name w:val="ListLabel 12"/>
+    <w:qFormat/>
+    <w:rPr>
+      <w:rFonts w:cs="Wingdings"/>
+    </w:rPr>
+  </w:style>
+  <w:style w:type="character" w:styleId="ListLabel13">
+    <w:name w:val="ListLabel 13"/>
+    <w:qFormat/>
+    <w:rPr>
+      <w:rFonts w:cs="Symbol"/>
+    </w:rPr>
+  </w:style>
+  <w:style w:type="character" w:styleId="ListLabel14">
+    <w:name w:val="ListLabel 14"/>
+    <w:qFormat/>
+    <w:rPr>
+      <w:rFonts w:cs="Courier New"/>
+    </w:rPr>
+  </w:style>
+  <w:style w:type="character" w:styleId="ListLabel15">
+    <w:name w:val="ListLabel 15"/>
+    <w:qFormat/>
+    <w:rPr>
+      <w:rFonts w:cs="Wingdings"/>
+    </w:rPr>
+  </w:style>
+  <w:style w:type="paragraph" w:styleId="Heading">
+    <w:name w:val="Heading"/>
     <w:basedOn w:val="Normal"/>
-    <w:next w:val="Corpsdetexte"/>
+    <w:next w:val="TextBody"/>
     <w:qFormat/>
     <w:pPr>
       <w:keepNext w:val="true"/>
       <w:spacing w:before="240" w:after="120"/>
     </w:pPr>
     <w:rPr>
-      <w:rFonts w:ascii="Liberation Sans" w:hAnsi="Liberation Sans" w:eastAsia="Noto Sans CJK SC Regular" w:cs="Lohit Devanagari"/>
+      <w:rFonts w:ascii="Liberation Sans" w:hAnsi="Liberation Sans" w:eastAsia="Noto Sans CJK SC" w:cs="Lohit Devanagari"/>
       <w:sz w:val="28"/>
       <w:szCs w:val="28"/>
     </w:rPr>
   </w:style>
-  <w:style w:type="paragraph" w:styleId="Corpsdetexte">
+  <w:style w:type="paragraph" w:styleId="TextBody">
     <w:name w:val="Body Text"/>
     <w:basedOn w:val="Normal"/>
     <w:semiHidden/>
@@ -1507,9 +1593,9 @@
     </w:pPr>
     <w:rPr/>
   </w:style>
-  <w:style w:type="paragraph" w:styleId="Liste">
+  <w:style w:type="paragraph" w:styleId="List">
     <w:name w:val="List"/>
-    <w:basedOn w:val="Corpsdetexte"/>
+    <w:basedOn w:val="TextBody"/>
     <w:semiHidden/>
     <w:rsid w:val="00d82586"/>
     <w:pPr/>
@@ -1517,7 +1603,7 @@
       <w:rFonts w:cs="Tahoma"/>
     </w:rPr>
   </w:style>
-  <w:style w:type="paragraph" w:styleId="Lgende">
+  <w:style w:type="paragraph" w:styleId="Caption">
     <w:name w:val="Caption"/>
     <w:basedOn w:val="Normal"/>
     <w:qFormat/>
@@ -1544,7 +1630,21 @@
       <w:rFonts w:cs="Lohit Devanagari"/>
     </w:rPr>
   </w:style>
-  <w:style w:type="paragraph" w:styleId="Titre11" w:customStyle="1">
+  <w:style w:type="paragraph" w:styleId="Titre">
+    <w:name w:val="Titre"/>
+    <w:basedOn w:val="Normal"/>
+    <w:qFormat/>
+    <w:pPr>
+      <w:keepNext w:val="true"/>
+      <w:spacing w:before="240" w:after="120"/>
+    </w:pPr>
+    <w:rPr>
+      <w:rFonts w:ascii="Liberation Sans" w:hAnsi="Liberation Sans" w:eastAsia="Noto Sans CJK SC Regular" w:cs="Lohit Devanagari"/>
+      <w:sz w:val="28"/>
+      <w:szCs w:val="28"/>
+    </w:rPr>
+  </w:style>
+  <w:style w:type="paragraph" w:styleId="Titre1" w:customStyle="1">
     <w:name w:val="Titre1"/>
     <w:basedOn w:val="Normal"/>
     <w:qFormat/>
@@ -1586,7 +1686,7 @@
       <w:rFonts w:cs="Tahoma"/>
     </w:rPr>
   </w:style>
-  <w:style w:type="paragraph" w:styleId="Entte">
+  <w:style w:type="paragraph" w:styleId="Header">
     <w:name w:val="Header"/>
     <w:basedOn w:val="Normal"/>
     <w:semiHidden/>
@@ -1599,7 +1699,7 @@
     </w:pPr>
     <w:rPr/>
   </w:style>
-  <w:style w:type="paragraph" w:styleId="Pieddepage">
+  <w:style w:type="paragraph" w:styleId="Footer">
     <w:name w:val="Footer"/>
     <w:basedOn w:val="Normal"/>
     <w:link w:val="PieddepageCar"/>
@@ -1613,7 +1713,7 @@
     </w:pPr>
     <w:rPr/>
   </w:style>
-  <w:style w:type="paragraph" w:styleId="Retraitdecorpsdetexte">
+  <w:style w:type="paragraph" w:styleId="TextBodyIndent">
     <w:name w:val="Body Text Indent"/>
     <w:basedOn w:val="Normal"/>
     <w:semiHidden/>

</xml_diff>